<commit_message>
Segments added to analysis
</commit_message>
<xml_diff>
--- a/Project2/ELF Analysis.docx
+++ b/Project2/ELF Analysis.docx
@@ -124,11 +124,7 @@
       <w:r>
         <w:rPr/>
         <w:tab/>
-        <w:t xml:space="preserve">TEST_NUMBER from the elf_example.c program is stored in the .bss section. The variables input_month, TURKEY_MONTH, and TURKEY_DAY from the elf_example.cc program are stored in the .text section. The strings inside of the elf_example.cc program are stored in the .rodata section. The compiler and operating system information are stored in the .comment section. The .data section is empty. During runtime, global variables will be retrieved from the .text section into .data section. </w:t>
-      </w:r>
-      <w:r>
-        <w:rPr/>
-        <w:t>The .interp section stores the dynamic linker file path.</w:t>
+        <w:t>TEST_NUMBER from the elf_example.c program is stored in the .bss section. The variables input_month, TURKEY_MONTH, and TURKEY_DAY from the elf_example.cc program are stored in the .text section. The strings inside of the elf_example.cc program are stored in the .rodata section. The compiler and operating system information are stored in the .comment section. The .data section is empty. During runtime, global variables will be retrieved from the .text section into .data section. The .interp section stores the dynamic linker file path.</w:t>
       </w:r>
     </w:p>
     <w:p>
@@ -390,6 +386,640 @@
         </w:drawing>
       </w:r>
     </w:p>
+    <w:p>
+      <w:pPr>
+        <w:pStyle w:val="Normal"/>
+        <w:rPr/>
+      </w:pPr>
+      <w:r>
+        <w:rPr/>
+      </w:r>
+    </w:p>
+    <w:p>
+      <w:pPr>
+        <w:pStyle w:val="Normal"/>
+        <w:rPr/>
+      </w:pPr>
+      <w:r>
+        <w:rPr/>
+      </w:r>
+    </w:p>
+    <w:p>
+      <w:pPr>
+        <w:pStyle w:val="Normal"/>
+        <w:rPr/>
+      </w:pPr>
+      <w:r>
+        <w:rPr/>
+        <w:t xml:space="preserve">Segments break down the structure of an ELF executable into small chunks to prepare it to be loaded into memory. In terms of the memory address space, the common segments include code (text), data, stack, and heap. In our example, the .text section of the ELF file is stored in the code segment of the memory address space. </w:t>
+      </w:r>
+      <w:r>
+        <w:rPr/>
+        <w:t>This can be seen by examining the disassembly of the .text section which shows the code text being translated to assembly language instructions.</w:t>
+      </w:r>
+    </w:p>
+    <w:p>
+      <w:pPr>
+        <w:pStyle w:val="Normal"/>
+        <w:rPr/>
+      </w:pPr>
+      <w:r>
+        <w:rPr/>
+        <w:drawing>
+          <wp:anchor behindDoc="0" distT="0" distB="0" distL="0" distR="0" simplePos="0" locked="0" layoutInCell="1" allowOverlap="1" relativeHeight="7">
+            <wp:simplePos x="0" y="0"/>
+            <wp:positionH relativeFrom="column">
+              <wp:posOffset>18415</wp:posOffset>
+            </wp:positionH>
+            <wp:positionV relativeFrom="paragraph">
+              <wp:posOffset>85090</wp:posOffset>
+            </wp:positionV>
+            <wp:extent cx="5172075" cy="523875"/>
+            <wp:effectExtent l="0" t="0" r="0" b="0"/>
+            <wp:wrapSquare wrapText="largest"/>
+            <wp:docPr id="6" name="Image1" descr=""/>
+            <wp:cNvGraphicFramePr>
+              <a:graphicFrameLocks xmlns:a="http://schemas.openxmlformats.org/drawingml/2006/main" noChangeAspect="1"/>
+            </wp:cNvGraphicFramePr>
+            <a:graphic xmlns:a="http://schemas.openxmlformats.org/drawingml/2006/main">
+              <a:graphicData uri="http://schemas.openxmlformats.org/drawingml/2006/picture">
+                <pic:pic xmlns:pic="http://schemas.openxmlformats.org/drawingml/2006/picture">
+                  <pic:nvPicPr>
+                    <pic:cNvPr id="6" name="Image1" descr=""/>
+                    <pic:cNvPicPr>
+                      <a:picLocks noChangeAspect="1" noChangeArrowheads="1"/>
+                    </pic:cNvPicPr>
+                  </pic:nvPicPr>
+                  <pic:blipFill>
+                    <a:blip r:embed="rId7"/>
+                    <a:stretch>
+                      <a:fillRect/>
+                    </a:stretch>
+                  </pic:blipFill>
+                  <pic:spPr bwMode="auto">
+                    <a:xfrm>
+                      <a:off x="0" y="0"/>
+                      <a:ext cx="5172075" cy="523875"/>
+                    </a:xfrm>
+                    <a:prstGeom prst="rect">
+                      <a:avLst/>
+                    </a:prstGeom>
+                  </pic:spPr>
+                </pic:pic>
+              </a:graphicData>
+            </a:graphic>
+          </wp:anchor>
+        </w:drawing>
+      </w:r>
+    </w:p>
+    <w:p>
+      <w:pPr>
+        <w:pStyle w:val="Normal"/>
+        <w:rPr/>
+      </w:pPr>
+      <w:r>
+        <w:rPr/>
+      </w:r>
+    </w:p>
+    <w:p>
+      <w:pPr>
+        <w:pStyle w:val="Normal"/>
+        <w:rPr/>
+      </w:pPr>
+      <w:r>
+        <w:rPr/>
+      </w:r>
+    </w:p>
+    <w:p>
+      <w:pPr>
+        <w:pStyle w:val="Normal"/>
+        <w:rPr/>
+      </w:pPr>
+      <w:r>
+        <w:rPr/>
+      </w:r>
+    </w:p>
+    <w:p>
+      <w:pPr>
+        <w:pStyle w:val="Normal"/>
+        <w:rPr/>
+      </w:pPr>
+      <w:r>
+        <w:rPr/>
+        <w:drawing>
+          <wp:anchor behindDoc="0" distT="0" distB="0" distL="0" distR="0" simplePos="0" locked="0" layoutInCell="1" allowOverlap="1" relativeHeight="8">
+            <wp:simplePos x="0" y="0"/>
+            <wp:positionH relativeFrom="column">
+              <wp:posOffset>41275</wp:posOffset>
+            </wp:positionH>
+            <wp:positionV relativeFrom="paragraph">
+              <wp:posOffset>117475</wp:posOffset>
+            </wp:positionV>
+            <wp:extent cx="4791075" cy="885825"/>
+            <wp:effectExtent l="0" t="0" r="0" b="0"/>
+            <wp:wrapSquare wrapText="largest"/>
+            <wp:docPr id="7" name="Image2" descr=""/>
+            <wp:cNvGraphicFramePr>
+              <a:graphicFrameLocks xmlns:a="http://schemas.openxmlformats.org/drawingml/2006/main" noChangeAspect="1"/>
+            </wp:cNvGraphicFramePr>
+            <a:graphic xmlns:a="http://schemas.openxmlformats.org/drawingml/2006/main">
+              <a:graphicData uri="http://schemas.openxmlformats.org/drawingml/2006/picture">
+                <pic:pic xmlns:pic="http://schemas.openxmlformats.org/drawingml/2006/picture">
+                  <pic:nvPicPr>
+                    <pic:cNvPr id="7" name="Image2" descr=""/>
+                    <pic:cNvPicPr>
+                      <a:picLocks noChangeAspect="1" noChangeArrowheads="1"/>
+                    </pic:cNvPicPr>
+                  </pic:nvPicPr>
+                  <pic:blipFill>
+                    <a:blip r:embed="rId8"/>
+                    <a:stretch>
+                      <a:fillRect/>
+                    </a:stretch>
+                  </pic:blipFill>
+                  <pic:spPr bwMode="auto">
+                    <a:xfrm>
+                      <a:off x="0" y="0"/>
+                      <a:ext cx="4791075" cy="885825"/>
+                    </a:xfrm>
+                    <a:prstGeom prst="rect">
+                      <a:avLst/>
+                    </a:prstGeom>
+                  </pic:spPr>
+                </pic:pic>
+              </a:graphicData>
+            </a:graphic>
+          </wp:anchor>
+        </w:drawing>
+      </w:r>
+    </w:p>
+    <w:p>
+      <w:pPr>
+        <w:pStyle w:val="Normal"/>
+        <w:rPr/>
+      </w:pPr>
+      <w:r>
+        <w:rPr/>
+      </w:r>
+    </w:p>
+    <w:p>
+      <w:pPr>
+        <w:pStyle w:val="Normal"/>
+        <w:rPr/>
+      </w:pPr>
+      <w:r>
+        <w:rPr/>
+      </w:r>
+    </w:p>
+    <w:p>
+      <w:pPr>
+        <w:pStyle w:val="Normal"/>
+        <w:rPr/>
+      </w:pPr>
+      <w:r>
+        <w:rPr/>
+      </w:r>
+    </w:p>
+    <w:p>
+      <w:pPr>
+        <w:pStyle w:val="Normal"/>
+        <w:rPr/>
+      </w:pPr>
+      <w:r>
+        <w:rPr/>
+      </w:r>
+    </w:p>
+    <w:p>
+      <w:pPr>
+        <w:pStyle w:val="Normal"/>
+        <w:rPr/>
+      </w:pPr>
+      <w:r>
+        <w:rPr/>
+      </w:r>
+    </w:p>
+    <w:p>
+      <w:pPr>
+        <w:pStyle w:val="Normal"/>
+        <w:rPr/>
+      </w:pPr>
+      <w:r>
+        <w:rPr/>
+      </w:r>
+    </w:p>
+    <w:p>
+      <w:pPr>
+        <w:pStyle w:val="Normal"/>
+        <w:rPr/>
+      </w:pPr>
+      <w:r>
+        <w:drawing>
+          <wp:anchor behindDoc="0" distT="0" distB="0" distL="0" distR="0" simplePos="0" locked="0" layoutInCell="1" allowOverlap="1" relativeHeight="9">
+            <wp:simplePos x="0" y="0"/>
+            <wp:positionH relativeFrom="column">
+              <wp:posOffset>123825</wp:posOffset>
+            </wp:positionH>
+            <wp:positionV relativeFrom="paragraph">
+              <wp:posOffset>4490085</wp:posOffset>
+            </wp:positionV>
+            <wp:extent cx="14605" cy="0"/>
+            <wp:effectExtent l="0" t="0" r="0" b="0"/>
+            <wp:wrapSquare wrapText="largest"/>
+            <wp:docPr id="8" name="Image3" descr=""/>
+            <wp:cNvGraphicFramePr>
+              <a:graphicFrameLocks xmlns:a="http://schemas.openxmlformats.org/drawingml/2006/main" noChangeAspect="1"/>
+            </wp:cNvGraphicFramePr>
+            <a:graphic xmlns:a="http://schemas.openxmlformats.org/drawingml/2006/main">
+              <a:graphicData uri="http://schemas.openxmlformats.org/drawingml/2006/picture">
+                <pic:pic xmlns:pic="http://schemas.openxmlformats.org/drawingml/2006/picture">
+                  <pic:nvPicPr>
+                    <pic:cNvPr id="8" name="Image3" descr=""/>
+                    <pic:cNvPicPr>
+                      <a:picLocks noChangeAspect="1" noChangeArrowheads="1"/>
+                    </pic:cNvPicPr>
+                  </pic:nvPicPr>
+                  <pic:blipFill>
+                    <a:blip r:embed="rId9"/>
+                    <a:stretch>
+                      <a:fillRect/>
+                    </a:stretch>
+                  </pic:blipFill>
+                  <pic:spPr bwMode="auto">
+                    <a:xfrm>
+                      <a:off x="0" y="0"/>
+                      <a:ext cx="14605" cy="-1203325"/>
+                    </a:xfrm>
+                    <a:prstGeom prst="rect">
+                      <a:avLst/>
+                    </a:prstGeom>
+                  </pic:spPr>
+                </pic:pic>
+              </a:graphicData>
+            </a:graphic>
+          </wp:anchor>
+        </w:drawing>
+      </w:r>
+      <w:r>
+        <w:rPr/>
+        <w:t>Another segment is the call stack segment. The call stack stores function calls and local variables of those function calls for temporary use during program execution. Using gdb, we can see that the functions and local variables are pushed and popped off the stack during execution.</w:t>
+      </w:r>
+    </w:p>
+    <w:p>
+      <w:pPr>
+        <w:pStyle w:val="Normal"/>
+        <w:rPr/>
+      </w:pPr>
+      <w:r>
+        <w:rPr/>
+      </w:r>
+    </w:p>
+    <w:p>
+      <w:pPr>
+        <w:pStyle w:val="Normal"/>
+        <w:rPr/>
+      </w:pPr>
+      <w:r>
+        <w:rPr/>
+      </w:r>
+    </w:p>
+    <w:p>
+      <w:pPr>
+        <w:pStyle w:val="Normal"/>
+        <w:rPr/>
+      </w:pPr>
+      <w:r>
+        <w:rPr/>
+      </w:r>
+    </w:p>
+    <w:p>
+      <w:pPr>
+        <w:pStyle w:val="Normal"/>
+        <w:rPr/>
+      </w:pPr>
+      <w:r>
+        <w:rPr/>
+        <w:drawing>
+          <wp:anchor behindDoc="0" distT="0" distB="0" distL="0" distR="0" simplePos="0" locked="0" layoutInCell="1" allowOverlap="1" relativeHeight="10">
+            <wp:simplePos x="0" y="0"/>
+            <wp:positionH relativeFrom="column">
+              <wp:posOffset>549275</wp:posOffset>
+            </wp:positionH>
+            <wp:positionV relativeFrom="paragraph">
+              <wp:posOffset>-133350</wp:posOffset>
+            </wp:positionV>
+            <wp:extent cx="4966970" cy="3803015"/>
+            <wp:effectExtent l="0" t="0" r="0" b="0"/>
+            <wp:wrapSquare wrapText="largest"/>
+            <wp:docPr id="9" name="Image4" descr=""/>
+            <wp:cNvGraphicFramePr>
+              <a:graphicFrameLocks xmlns:a="http://schemas.openxmlformats.org/drawingml/2006/main" noChangeAspect="1"/>
+            </wp:cNvGraphicFramePr>
+            <a:graphic xmlns:a="http://schemas.openxmlformats.org/drawingml/2006/main">
+              <a:graphicData uri="http://schemas.openxmlformats.org/drawingml/2006/picture">
+                <pic:pic xmlns:pic="http://schemas.openxmlformats.org/drawingml/2006/picture">
+                  <pic:nvPicPr>
+                    <pic:cNvPr id="9" name="Image4" descr=""/>
+                    <pic:cNvPicPr>
+                      <a:picLocks noChangeAspect="1" noChangeArrowheads="1"/>
+                    </pic:cNvPicPr>
+                  </pic:nvPicPr>
+                  <pic:blipFill>
+                    <a:blip r:embed="rId10"/>
+                    <a:stretch>
+                      <a:fillRect/>
+                    </a:stretch>
+                  </pic:blipFill>
+                  <pic:spPr bwMode="auto">
+                    <a:xfrm>
+                      <a:off x="0" y="0"/>
+                      <a:ext cx="4966970" cy="3803015"/>
+                    </a:xfrm>
+                    <a:prstGeom prst="rect">
+                      <a:avLst/>
+                    </a:prstGeom>
+                  </pic:spPr>
+                </pic:pic>
+              </a:graphicData>
+            </a:graphic>
+          </wp:anchor>
+        </w:drawing>
+      </w:r>
+    </w:p>
+    <w:p>
+      <w:pPr>
+        <w:pStyle w:val="Normal"/>
+        <w:rPr/>
+      </w:pPr>
+      <w:r>
+        <w:rPr/>
+      </w:r>
+    </w:p>
+    <w:p>
+      <w:pPr>
+        <w:pStyle w:val="Normal"/>
+        <w:rPr/>
+      </w:pPr>
+      <w:r>
+        <w:rPr/>
+      </w:r>
+    </w:p>
+    <w:p>
+      <w:pPr>
+        <w:pStyle w:val="Normal"/>
+        <w:rPr/>
+      </w:pPr>
+      <w:r>
+        <w:rPr/>
+      </w:r>
+    </w:p>
+    <w:p>
+      <w:pPr>
+        <w:pStyle w:val="Normal"/>
+        <w:rPr/>
+      </w:pPr>
+      <w:r>
+        <w:rPr/>
+      </w:r>
+    </w:p>
+    <w:p>
+      <w:pPr>
+        <w:pStyle w:val="Normal"/>
+        <w:rPr/>
+      </w:pPr>
+      <w:r>
+        <w:rPr/>
+      </w:r>
+    </w:p>
+    <w:p>
+      <w:pPr>
+        <w:pStyle w:val="Normal"/>
+        <w:rPr/>
+      </w:pPr>
+      <w:r>
+        <w:rPr/>
+      </w:r>
+    </w:p>
+    <w:p>
+      <w:pPr>
+        <w:pStyle w:val="Normal"/>
+        <w:rPr/>
+      </w:pPr>
+      <w:r>
+        <w:rPr/>
+      </w:r>
+    </w:p>
+    <w:p>
+      <w:pPr>
+        <w:pStyle w:val="Normal"/>
+        <w:rPr/>
+      </w:pPr>
+      <w:r>
+        <w:rPr/>
+      </w:r>
+    </w:p>
+    <w:p>
+      <w:pPr>
+        <w:pStyle w:val="Normal"/>
+        <w:rPr/>
+      </w:pPr>
+      <w:r>
+        <w:rPr/>
+      </w:r>
+    </w:p>
+    <w:p>
+      <w:pPr>
+        <w:pStyle w:val="Normal"/>
+        <w:rPr/>
+      </w:pPr>
+      <w:r>
+        <w:rPr/>
+      </w:r>
+    </w:p>
+    <w:p>
+      <w:pPr>
+        <w:pStyle w:val="Normal"/>
+        <w:rPr/>
+      </w:pPr>
+      <w:r>
+        <w:rPr/>
+      </w:r>
+    </w:p>
+    <w:p>
+      <w:pPr>
+        <w:pStyle w:val="Normal"/>
+        <w:rPr/>
+      </w:pPr>
+      <w:r>
+        <w:rPr/>
+      </w:r>
+    </w:p>
+    <w:p>
+      <w:pPr>
+        <w:pStyle w:val="Normal"/>
+        <w:rPr/>
+      </w:pPr>
+      <w:r>
+        <w:rPr/>
+      </w:r>
+    </w:p>
+    <w:p>
+      <w:pPr>
+        <w:pStyle w:val="Normal"/>
+        <w:rPr/>
+      </w:pPr>
+      <w:r>
+        <w:rPr/>
+      </w:r>
+    </w:p>
+    <w:p>
+      <w:pPr>
+        <w:pStyle w:val="Normal"/>
+        <w:rPr/>
+      </w:pPr>
+      <w:r>
+        <w:rPr/>
+      </w:r>
+    </w:p>
+    <w:p>
+      <w:pPr>
+        <w:pStyle w:val="Normal"/>
+        <w:rPr/>
+      </w:pPr>
+      <w:r>
+        <w:rPr/>
+      </w:r>
+    </w:p>
+    <w:p>
+      <w:pPr>
+        <w:pStyle w:val="Normal"/>
+        <w:rPr/>
+      </w:pPr>
+      <w:r>
+        <w:rPr/>
+      </w:r>
+    </w:p>
+    <w:p>
+      <w:pPr>
+        <w:pStyle w:val="Normal"/>
+        <w:rPr/>
+      </w:pPr>
+      <w:r>
+        <w:rPr/>
+      </w:r>
+    </w:p>
+    <w:p>
+      <w:pPr>
+        <w:pStyle w:val="Normal"/>
+        <w:rPr/>
+      </w:pPr>
+      <w:r>
+        <w:rPr/>
+      </w:r>
+    </w:p>
+    <w:p>
+      <w:pPr>
+        <w:pStyle w:val="Normal"/>
+        <w:rPr/>
+      </w:pPr>
+      <w:r>
+        <w:rPr/>
+      </w:r>
+    </w:p>
+    <w:p>
+      <w:pPr>
+        <w:pStyle w:val="Normal"/>
+        <w:rPr/>
+      </w:pPr>
+      <w:r>
+        <w:rPr/>
+      </w:r>
+    </w:p>
+    <w:p>
+      <w:pPr>
+        <w:pStyle w:val="Normal"/>
+        <w:rPr/>
+      </w:pPr>
+      <w:r>
+        <w:rPr/>
+      </w:r>
+    </w:p>
+    <w:p>
+      <w:pPr>
+        <w:pStyle w:val="Normal"/>
+        <w:rPr/>
+      </w:pPr>
+      <w:r>
+        <w:rPr/>
+        <w:t xml:space="preserve">The last segment we examined was the data segment. The data segment contains the static (global) variables that exist throughout program execution. In our code, we had two initialized global variables, TURKEY_MONTH and TURKEY_DAY. </w:t>
+      </w:r>
+      <w:r>
+        <w:rPr/>
+        <w:t xml:space="preserve">In the object dump, we can see that this data is present through the assembly language. There is an lea operation which calculates the effective address of the constant as well as a compare operation which compares the value stored in %eax (0xb or 11) with that of TURKEY_MONTH which is stored in a stack frame register. </w:t>
+      </w:r>
+    </w:p>
+    <w:p>
+      <w:pPr>
+        <w:pStyle w:val="Normal"/>
+        <w:rPr/>
+      </w:pPr>
+      <w:r>
+        <w:rPr/>
+      </w:r>
+    </w:p>
+    <w:p>
+      <w:pPr>
+        <w:pStyle w:val="Normal"/>
+        <w:rPr/>
+      </w:pPr>
+      <w:r>
+        <w:rPr/>
+        <w:drawing>
+          <wp:anchor behindDoc="0" distT="0" distB="0" distL="0" distR="0" simplePos="0" locked="0" layoutInCell="1" allowOverlap="1" relativeHeight="11">
+            <wp:simplePos x="0" y="0"/>
+            <wp:positionH relativeFrom="column">
+              <wp:align>center</wp:align>
+            </wp:positionH>
+            <wp:positionV relativeFrom="paragraph">
+              <wp:posOffset>635</wp:posOffset>
+            </wp:positionV>
+            <wp:extent cx="6332220" cy="1052195"/>
+            <wp:effectExtent l="0" t="0" r="0" b="0"/>
+            <wp:wrapSquare wrapText="largest"/>
+            <wp:docPr id="10" name="Image5" descr=""/>
+            <wp:cNvGraphicFramePr>
+              <a:graphicFrameLocks xmlns:a="http://schemas.openxmlformats.org/drawingml/2006/main" noChangeAspect="1"/>
+            </wp:cNvGraphicFramePr>
+            <a:graphic xmlns:a="http://schemas.openxmlformats.org/drawingml/2006/main">
+              <a:graphicData uri="http://schemas.openxmlformats.org/drawingml/2006/picture">
+                <pic:pic xmlns:pic="http://schemas.openxmlformats.org/drawingml/2006/picture">
+                  <pic:nvPicPr>
+                    <pic:cNvPr id="10" name="Image5" descr=""/>
+                    <pic:cNvPicPr>
+                      <a:picLocks noChangeAspect="1" noChangeArrowheads="1"/>
+                    </pic:cNvPicPr>
+                  </pic:nvPicPr>
+                  <pic:blipFill>
+                    <a:blip r:embed="rId11"/>
+                    <a:stretch>
+                      <a:fillRect/>
+                    </a:stretch>
+                  </pic:blipFill>
+                  <pic:spPr bwMode="auto">
+                    <a:xfrm>
+                      <a:off x="0" y="0"/>
+                      <a:ext cx="6332220" cy="1052195"/>
+                    </a:xfrm>
+                    <a:prstGeom prst="rect">
+                      <a:avLst/>
+                    </a:prstGeom>
+                  </pic:spPr>
+                </pic:pic>
+              </a:graphicData>
+            </a:graphic>
+          </wp:anchor>
+        </w:drawing>
+      </w:r>
+    </w:p>
     <w:sectPr>
       <w:type w:val="nextPage"/>
       <w:pgSz w:w="12240" w:h="15840"/>
@@ -397,7 +1027,7 @@
       <w:pgNumType w:fmt="decimal"/>
       <w:formProt w:val="false"/>
       <w:textDirection w:val="lrTb"/>
-      <w:docGrid w:type="default" w:linePitch="240" w:charSpace="4294961151"/>
+      <w:docGrid w:type="default" w:linePitch="240" w:charSpace="0"/>
     </w:sectPr>
   </w:body>
 </w:document>
@@ -409,7 +1039,6 @@
     <w:rPrDefault>
       <w:rPr>
         <w:rFonts w:ascii="Liberation Serif" w:hAnsi="Liberation Serif" w:eastAsia="Noto Sans CJK SC Regular" w:cs="Lohit Devanagari"/>
-        <w:sz w:val="24"/>
         <w:szCs w:val="24"/>
         <w:lang w:val="en-US" w:eastAsia="zh-CN" w:bidi="hi-IN"/>
       </w:rPr>
@@ -806,6 +1435,7 @@
     <w:rPr>
       <w:rFonts w:ascii="Liberation Serif" w:hAnsi="Liberation Serif" w:eastAsia="Noto Sans CJK SC Regular" w:cs="Lohit Devanagari"/>
       <w:color w:val="auto"/>
+      <w:kern w:val="0"/>
       <w:sz w:val="24"/>
       <w:szCs w:val="24"/>
       <w:lang w:val="en-US" w:eastAsia="zh-CN" w:bidi="hi-IN"/>
@@ -825,7 +1455,7 @@
     <w:next w:val="TextBody"/>
     <w:qFormat/>
     <w:pPr>
-      <w:keepNext/>
+      <w:keepNext w:val="true"/>
       <w:spacing w:before="240" w:after="120"/>
     </w:pPr>
     <w:rPr>

</xml_diff>